<commit_message>
Copyright Art Brindatch(Vladimir Karpov)
Copyright Art Brindatch(Vladimir Karpov), Ltd.
(http://art-brindatch.com) and License
</commit_message>
<xml_diff>
--- a/Modified grammar.docx
+++ b/Modified grammar.docx
@@ -4,6 +4,1196 @@
   <w:body>
     <w:p>
       <w:pPr>
+        <w:tabs>
+          <w:tab w:val="left" w:pos="916"/>
+          <w:tab w:val="left" w:pos="1832"/>
+          <w:tab w:val="left" w:pos="2748"/>
+          <w:tab w:val="left" w:pos="3664"/>
+          <w:tab w:val="left" w:pos="4580"/>
+          <w:tab w:val="left" w:pos="5496"/>
+          <w:tab w:val="left" w:pos="6412"/>
+          <w:tab w:val="left" w:pos="7328"/>
+          <w:tab w:val="left" w:pos="8244"/>
+          <w:tab w:val="left" w:pos="9160"/>
+          <w:tab w:val="left" w:pos="10076"/>
+          <w:tab w:val="left" w:pos="10992"/>
+          <w:tab w:val="left" w:pos="11908"/>
+          <w:tab w:val="left" w:pos="12824"/>
+          <w:tab w:val="left" w:pos="13740"/>
+          <w:tab w:val="left" w:pos="14656"/>
+        </w:tabs>
+        <w:spacing w:after="0" w:line="240" w:lineRule="atLeast"/>
+        <w:rPr>
+          <w:rFonts w:ascii="Consolas" w:eastAsia="Times New Roman" w:hAnsi="Consolas" w:cs="Consolas"/>
+          <w:color w:val="333333"/>
+          <w:sz w:val="18"/>
+          <w:szCs w:val="18"/>
+          <w:lang w:bidi="he-IL"/>
+        </w:rPr>
+      </w:pPr>
+      <w:r>
+        <w:rPr>
+          <w:rFonts w:ascii="Consolas" w:eastAsia="Times New Roman" w:hAnsi="Consolas" w:cs="Consolas"/>
+          <w:color w:val="DD1144"/>
+          <w:sz w:val="18"/>
+          <w:szCs w:val="18"/>
+          <w:bdr w:val="none" w:sz="0" w:space="0" w:color="auto" w:frame="1"/>
+          <w:lang w:bidi="he-IL"/>
+        </w:rPr>
+        <w:t>/**</w:t>
+      </w:r>
+    </w:p>
+    <w:p>
+      <w:pPr>
+        <w:tabs>
+          <w:tab w:val="left" w:pos="916"/>
+          <w:tab w:val="left" w:pos="1832"/>
+          <w:tab w:val="left" w:pos="2748"/>
+          <w:tab w:val="left" w:pos="3664"/>
+          <w:tab w:val="left" w:pos="4580"/>
+          <w:tab w:val="left" w:pos="5496"/>
+          <w:tab w:val="left" w:pos="6412"/>
+          <w:tab w:val="left" w:pos="7328"/>
+          <w:tab w:val="left" w:pos="8244"/>
+          <w:tab w:val="left" w:pos="9160"/>
+          <w:tab w:val="left" w:pos="10076"/>
+          <w:tab w:val="left" w:pos="10992"/>
+          <w:tab w:val="left" w:pos="11908"/>
+          <w:tab w:val="left" w:pos="12824"/>
+          <w:tab w:val="left" w:pos="13740"/>
+          <w:tab w:val="left" w:pos="14656"/>
+        </w:tabs>
+        <w:spacing w:after="0" w:line="240" w:lineRule="atLeast"/>
+        <w:rPr>
+          <w:rFonts w:ascii="Consolas" w:eastAsia="Times New Roman" w:hAnsi="Consolas" w:cs="Consolas"/>
+          <w:color w:val="333333"/>
+          <w:sz w:val="18"/>
+          <w:szCs w:val="18"/>
+          <w:lang w:bidi="he-IL"/>
+        </w:rPr>
+      </w:pPr>
+      <w:r>
+        <w:rPr>
+          <w:rFonts w:ascii="Consolas" w:eastAsia="Times New Roman" w:hAnsi="Consolas" w:cs="Consolas"/>
+          <w:color w:val="DD1144"/>
+          <w:sz w:val="18"/>
+          <w:szCs w:val="18"/>
+          <w:bdr w:val="none" w:sz="0" w:space="0" w:color="auto" w:frame="1"/>
+          <w:lang w:bidi="he-IL"/>
+        </w:rPr>
+        <w:t xml:space="preserve"> </w:t>
+      </w:r>
+      <w:r>
+        <w:rPr>
+          <w:rFonts w:ascii="Consolas" w:eastAsia="Times New Roman" w:hAnsi="Consolas" w:cs="Consolas"/>
+          <w:color w:val="DD1144"/>
+          <w:sz w:val="18"/>
+          <w:szCs w:val="18"/>
+          <w:bdr w:val="none" w:sz="0" w:space="0" w:color="auto" w:frame="1"/>
+          <w:lang w:bidi="he-IL"/>
+        </w:rPr>
+        <w:t xml:space="preserve">* </w:t>
+      </w:r>
+      <w:proofErr w:type="gramStart"/>
+      <w:r>
+        <w:rPr>
+          <w:rFonts w:ascii="Consolas" w:eastAsia="Times New Roman" w:hAnsi="Consolas" w:cs="Consolas"/>
+          <w:color w:val="DD1144"/>
+          <w:sz w:val="18"/>
+          <w:szCs w:val="18"/>
+          <w:bdr w:val="none" w:sz="0" w:space="0" w:color="auto" w:frame="1"/>
+          <w:lang w:bidi="he-IL"/>
+        </w:rPr>
+        <w:t>c/</w:t>
+      </w:r>
+      <w:proofErr w:type="spellStart"/>
+      <w:r>
+        <w:rPr>
+          <w:rFonts w:ascii="Consolas" w:eastAsia="Times New Roman" w:hAnsi="Consolas" w:cs="Consolas"/>
+          <w:color w:val="DD1144"/>
+          <w:sz w:val="18"/>
+          <w:szCs w:val="18"/>
+          <w:bdr w:val="none" w:sz="0" w:space="0" w:color="auto" w:frame="1"/>
+          <w:lang w:bidi="he-IL"/>
+        </w:rPr>
+        <w:t>c</w:t>
+      </w:r>
+      <w:proofErr w:type="gramEnd"/>
+      <w:r>
+        <w:rPr>
+          <w:rFonts w:ascii="Consolas" w:eastAsia="Times New Roman" w:hAnsi="Consolas" w:cs="Consolas"/>
+          <w:color w:val="DD1144"/>
+          <w:sz w:val="18"/>
+          <w:szCs w:val="18"/>
+          <w:bdr w:val="none" w:sz="0" w:space="0" w:color="auto" w:frame="1"/>
+          <w:lang w:bidi="he-IL"/>
+        </w:rPr>
+        <w:t>++</w:t>
+      </w:r>
+      <w:proofErr w:type="spellEnd"/>
+    </w:p>
+    <w:p>
+      <w:pPr>
+        <w:tabs>
+          <w:tab w:val="left" w:pos="916"/>
+          <w:tab w:val="left" w:pos="1832"/>
+          <w:tab w:val="left" w:pos="2748"/>
+          <w:tab w:val="left" w:pos="3664"/>
+          <w:tab w:val="left" w:pos="4580"/>
+          <w:tab w:val="left" w:pos="5496"/>
+          <w:tab w:val="left" w:pos="6412"/>
+          <w:tab w:val="left" w:pos="7328"/>
+          <w:tab w:val="left" w:pos="8244"/>
+          <w:tab w:val="left" w:pos="9160"/>
+          <w:tab w:val="left" w:pos="10076"/>
+          <w:tab w:val="left" w:pos="10992"/>
+          <w:tab w:val="left" w:pos="11908"/>
+          <w:tab w:val="left" w:pos="12824"/>
+          <w:tab w:val="left" w:pos="13740"/>
+          <w:tab w:val="left" w:pos="14656"/>
+        </w:tabs>
+        <w:spacing w:after="0" w:line="240" w:lineRule="atLeast"/>
+        <w:rPr>
+          <w:rFonts w:ascii="Consolas" w:eastAsia="Times New Roman" w:hAnsi="Consolas" w:cs="Consolas"/>
+          <w:color w:val="333333"/>
+          <w:sz w:val="18"/>
+          <w:szCs w:val="18"/>
+          <w:lang w:bidi="he-IL"/>
+        </w:rPr>
+      </w:pPr>
+      <w:r>
+        <w:rPr>
+          <w:rFonts w:ascii="Consolas" w:eastAsia="Times New Roman" w:hAnsi="Consolas" w:cs="Consolas"/>
+          <w:color w:val="DD1144"/>
+          <w:sz w:val="18"/>
+          <w:szCs w:val="18"/>
+          <w:bdr w:val="none" w:sz="0" w:space="0" w:color="auto" w:frame="1"/>
+          <w:lang w:bidi="he-IL"/>
+        </w:rPr>
+        <w:t xml:space="preserve"> *</w:t>
+      </w:r>
+    </w:p>
+    <w:p>
+      <w:pPr>
+        <w:tabs>
+          <w:tab w:val="left" w:pos="916"/>
+          <w:tab w:val="left" w:pos="1832"/>
+          <w:tab w:val="left" w:pos="2748"/>
+          <w:tab w:val="left" w:pos="3664"/>
+          <w:tab w:val="left" w:pos="4580"/>
+          <w:tab w:val="left" w:pos="5496"/>
+          <w:tab w:val="left" w:pos="6412"/>
+          <w:tab w:val="left" w:pos="7328"/>
+          <w:tab w:val="left" w:pos="8244"/>
+          <w:tab w:val="left" w:pos="9160"/>
+          <w:tab w:val="left" w:pos="10076"/>
+          <w:tab w:val="left" w:pos="10992"/>
+          <w:tab w:val="left" w:pos="11908"/>
+          <w:tab w:val="left" w:pos="12824"/>
+          <w:tab w:val="left" w:pos="13740"/>
+          <w:tab w:val="left" w:pos="14656"/>
+        </w:tabs>
+        <w:spacing w:after="0" w:line="240" w:lineRule="atLeast"/>
+        <w:rPr>
+          <w:rFonts w:ascii="Consolas" w:eastAsia="Times New Roman" w:hAnsi="Consolas" w:cs="Consolas"/>
+          <w:color w:val="333333"/>
+          <w:sz w:val="18"/>
+          <w:szCs w:val="18"/>
+          <w:lang w:bidi="he-IL"/>
+        </w:rPr>
+      </w:pPr>
+      <w:r>
+        <w:rPr>
+          <w:rFonts w:ascii="Consolas" w:eastAsia="Times New Roman" w:hAnsi="Consolas" w:cs="Consolas"/>
+          <w:color w:val="DD1144"/>
+          <w:sz w:val="18"/>
+          <w:szCs w:val="18"/>
+          <w:bdr w:val="none" w:sz="0" w:space="0" w:color="auto" w:frame="1"/>
+          <w:lang w:bidi="he-IL"/>
+        </w:rPr>
+        <w:t xml:space="preserve"> * </w:t>
+      </w:r>
+      <w:r>
+        <w:rPr>
+          <w:rFonts w:ascii="Consolas" w:eastAsia="Times New Roman" w:hAnsi="Consolas" w:cs="Consolas"/>
+          <w:color w:val="DD1144"/>
+          <w:sz w:val="18"/>
+          <w:szCs w:val="18"/>
+          <w:bdr w:val="none" w:sz="0" w:space="0" w:color="auto" w:frame="1"/>
+          <w:lang w:bidi="he-IL"/>
+        </w:rPr>
+        <w:t xml:space="preserve">Art </w:t>
+      </w:r>
+      <w:proofErr w:type="spellStart"/>
+      <w:r>
+        <w:rPr>
+          <w:rFonts w:ascii="Consolas" w:eastAsia="Times New Roman" w:hAnsi="Consolas" w:cs="Consolas"/>
+          <w:color w:val="DD1144"/>
+          <w:sz w:val="18"/>
+          <w:szCs w:val="18"/>
+          <w:bdr w:val="none" w:sz="0" w:space="0" w:color="auto" w:frame="1"/>
+          <w:lang w:bidi="he-IL"/>
+        </w:rPr>
+        <w:t>Brindatch</w:t>
+      </w:r>
+      <w:proofErr w:type="spellEnd"/>
+      <w:r>
+        <w:rPr>
+          <w:rFonts w:ascii="Consolas" w:eastAsia="Times New Roman" w:hAnsi="Consolas" w:cs="Consolas"/>
+          <w:color w:val="DD1144"/>
+          <w:sz w:val="18"/>
+          <w:szCs w:val="18"/>
+          <w:bdr w:val="none" w:sz="0" w:space="0" w:color="auto" w:frame="1"/>
+          <w:lang w:bidi="he-IL"/>
+        </w:rPr>
+        <w:t>(tm</w:t>
+      </w:r>
+      <w:proofErr w:type="gramStart"/>
+      <w:r>
+        <w:rPr>
+          <w:rFonts w:ascii="Consolas" w:eastAsia="Times New Roman" w:hAnsi="Consolas" w:cs="Consolas"/>
+          <w:color w:val="DD1144"/>
+          <w:sz w:val="18"/>
+          <w:szCs w:val="18"/>
+          <w:bdr w:val="none" w:sz="0" w:space="0" w:color="auto" w:frame="1"/>
+          <w:lang w:bidi="he-IL"/>
+        </w:rPr>
+        <w:t>) :</w:t>
+      </w:r>
+      <w:proofErr w:type="gramEnd"/>
+      <w:r>
+        <w:rPr>
+          <w:rFonts w:ascii="Consolas" w:eastAsia="Times New Roman" w:hAnsi="Consolas" w:cs="Consolas"/>
+          <w:color w:val="DD1144"/>
+          <w:sz w:val="18"/>
+          <w:szCs w:val="18"/>
+          <w:bdr w:val="none" w:sz="0" w:space="0" w:color="auto" w:frame="1"/>
+          <w:lang w:bidi="he-IL"/>
+        </w:rPr>
+        <w:t xml:space="preserve"> </w:t>
+      </w:r>
+      <w:proofErr w:type="spellStart"/>
+      <w:r>
+        <w:rPr>
+          <w:rFonts w:ascii="Consolas" w:eastAsia="Times New Roman" w:hAnsi="Consolas" w:cs="Consolas"/>
+          <w:color w:val="DD1144"/>
+          <w:sz w:val="18"/>
+          <w:szCs w:val="18"/>
+          <w:bdr w:val="none" w:sz="0" w:space="0" w:color="auto" w:frame="1"/>
+          <w:lang w:bidi="he-IL"/>
+        </w:rPr>
+        <w:t>mvcompiler</w:t>
+      </w:r>
+      <w:proofErr w:type="spellEnd"/>
+      <w:r>
+        <w:rPr>
+          <w:rFonts w:ascii="Consolas" w:eastAsia="Times New Roman" w:hAnsi="Consolas" w:cs="Consolas"/>
+          <w:color w:val="DD1144"/>
+          <w:sz w:val="18"/>
+          <w:szCs w:val="18"/>
+          <w:bdr w:val="none" w:sz="0" w:space="0" w:color="auto" w:frame="1"/>
+          <w:lang w:bidi="he-IL"/>
+        </w:rPr>
+        <w:t xml:space="preserve"> (</w:t>
+      </w:r>
+      <w:r>
+        <w:rPr>
+          <w:rFonts w:ascii="Consolas" w:eastAsia="Times New Roman" w:hAnsi="Consolas" w:cs="Consolas"/>
+          <w:color w:val="DD1144"/>
+          <w:sz w:val="18"/>
+          <w:szCs w:val="18"/>
+          <w:bdr w:val="none" w:sz="0" w:space="0" w:color="auto" w:frame="1"/>
+          <w:lang w:bidi="he-IL"/>
+        </w:rPr>
+        <w:t>http://</w:t>
+      </w:r>
+      <w:r>
+        <w:rPr>
+          <w:rFonts w:ascii="Consolas" w:eastAsia="Times New Roman" w:hAnsi="Consolas" w:cs="Consolas"/>
+          <w:color w:val="DD1144"/>
+          <w:sz w:val="18"/>
+          <w:szCs w:val="18"/>
+          <w:bdr w:val="none" w:sz="0" w:space="0" w:color="auto" w:frame="1"/>
+          <w:lang w:bidi="he-IL"/>
+        </w:rPr>
+        <w:t>art-brindatch.com</w:t>
+      </w:r>
+      <w:r>
+        <w:rPr>
+          <w:rFonts w:ascii="Consolas" w:eastAsia="Times New Roman" w:hAnsi="Consolas" w:cs="Consolas"/>
+          <w:color w:val="DD1144"/>
+          <w:sz w:val="18"/>
+          <w:szCs w:val="18"/>
+          <w:bdr w:val="none" w:sz="0" w:space="0" w:color="auto" w:frame="1"/>
+          <w:lang w:bidi="he-IL"/>
+        </w:rPr>
+        <w:t>)</w:t>
+      </w:r>
+    </w:p>
+    <w:p>
+      <w:pPr>
+        <w:tabs>
+          <w:tab w:val="left" w:pos="916"/>
+          <w:tab w:val="left" w:pos="1832"/>
+          <w:tab w:val="left" w:pos="2748"/>
+          <w:tab w:val="left" w:pos="3664"/>
+          <w:tab w:val="left" w:pos="4580"/>
+          <w:tab w:val="left" w:pos="5496"/>
+          <w:tab w:val="left" w:pos="6412"/>
+          <w:tab w:val="left" w:pos="7328"/>
+          <w:tab w:val="left" w:pos="8244"/>
+          <w:tab w:val="left" w:pos="9160"/>
+          <w:tab w:val="left" w:pos="10076"/>
+          <w:tab w:val="left" w:pos="10992"/>
+          <w:tab w:val="left" w:pos="11908"/>
+          <w:tab w:val="left" w:pos="12824"/>
+          <w:tab w:val="left" w:pos="13740"/>
+          <w:tab w:val="left" w:pos="14656"/>
+        </w:tabs>
+        <w:spacing w:after="0" w:line="240" w:lineRule="atLeast"/>
+        <w:rPr>
+          <w:rFonts w:ascii="Consolas" w:eastAsia="Times New Roman" w:hAnsi="Consolas" w:cs="Consolas"/>
+          <w:color w:val="333333"/>
+          <w:sz w:val="18"/>
+          <w:szCs w:val="18"/>
+          <w:lang w:bidi="he-IL"/>
+        </w:rPr>
+      </w:pPr>
+      <w:r>
+        <w:rPr>
+          <w:rFonts w:ascii="Consolas" w:eastAsia="Times New Roman" w:hAnsi="Consolas" w:cs="Consolas"/>
+          <w:color w:val="DD1144"/>
+          <w:sz w:val="18"/>
+          <w:szCs w:val="18"/>
+          <w:bdr w:val="none" w:sz="0" w:space="0" w:color="auto" w:frame="1"/>
+          <w:lang w:bidi="he-IL"/>
+        </w:rPr>
+        <w:t xml:space="preserve"> * Copyright 2005-2012, </w:t>
+      </w:r>
+      <w:r>
+        <w:rPr>
+          <w:rFonts w:ascii="Consolas" w:eastAsia="Times New Roman" w:hAnsi="Consolas" w:cs="Consolas"/>
+          <w:color w:val="DD1144"/>
+          <w:sz w:val="18"/>
+          <w:szCs w:val="18"/>
+          <w:bdr w:val="none" w:sz="0" w:space="0" w:color="auto" w:frame="1"/>
+          <w:lang w:bidi="he-IL"/>
+        </w:rPr>
+        <w:t xml:space="preserve">Art </w:t>
+      </w:r>
+      <w:proofErr w:type="spellStart"/>
+      <w:proofErr w:type="gramStart"/>
+      <w:r>
+        <w:rPr>
+          <w:rFonts w:ascii="Consolas" w:eastAsia="Times New Roman" w:hAnsi="Consolas" w:cs="Consolas"/>
+          <w:color w:val="DD1144"/>
+          <w:sz w:val="18"/>
+          <w:szCs w:val="18"/>
+          <w:bdr w:val="none" w:sz="0" w:space="0" w:color="auto" w:frame="1"/>
+          <w:lang w:bidi="he-IL"/>
+        </w:rPr>
+        <w:t>Brindatch</w:t>
+      </w:r>
+      <w:proofErr w:type="spellEnd"/>
+      <w:r>
+        <w:rPr>
+          <w:rFonts w:ascii="Consolas" w:eastAsia="Times New Roman" w:hAnsi="Consolas" w:cs="Consolas"/>
+          <w:color w:val="DD1144"/>
+          <w:sz w:val="18"/>
+          <w:szCs w:val="18"/>
+          <w:bdr w:val="none" w:sz="0" w:space="0" w:color="auto" w:frame="1"/>
+          <w:lang w:bidi="he-IL"/>
+        </w:rPr>
+        <w:t>(</w:t>
+      </w:r>
+      <w:proofErr w:type="gramEnd"/>
+      <w:r>
+        <w:rPr>
+          <w:rFonts w:ascii="Consolas" w:eastAsia="Times New Roman" w:hAnsi="Consolas" w:cs="Consolas"/>
+          <w:color w:val="DD1144"/>
+          <w:sz w:val="18"/>
+          <w:szCs w:val="18"/>
+          <w:bdr w:val="none" w:sz="0" w:space="0" w:color="auto" w:frame="1"/>
+          <w:lang w:bidi="he-IL"/>
+        </w:rPr>
+        <w:t>Vladimir Karpov)</w:t>
+      </w:r>
+      <w:r>
+        <w:rPr>
+          <w:rFonts w:ascii="Consolas" w:eastAsia="Times New Roman" w:hAnsi="Consolas" w:cs="Consolas"/>
+          <w:color w:val="DD1144"/>
+          <w:sz w:val="18"/>
+          <w:szCs w:val="18"/>
+          <w:bdr w:val="none" w:sz="0" w:space="0" w:color="auto" w:frame="1"/>
+          <w:lang w:bidi="he-IL"/>
+        </w:rPr>
+        <w:t xml:space="preserve">, </w:t>
+      </w:r>
+      <w:r>
+        <w:rPr>
+          <w:rFonts w:ascii="Consolas" w:eastAsia="Times New Roman" w:hAnsi="Consolas" w:cs="Consolas"/>
+          <w:color w:val="DD1144"/>
+          <w:sz w:val="18"/>
+          <w:szCs w:val="18"/>
+          <w:bdr w:val="none" w:sz="0" w:space="0" w:color="auto" w:frame="1"/>
+          <w:lang w:bidi="he-IL"/>
+        </w:rPr>
+        <w:t>Ltd</w:t>
+      </w:r>
+      <w:r>
+        <w:rPr>
+          <w:rFonts w:ascii="Consolas" w:eastAsia="Times New Roman" w:hAnsi="Consolas" w:cs="Consolas"/>
+          <w:color w:val="DD1144"/>
+          <w:sz w:val="18"/>
+          <w:szCs w:val="18"/>
+          <w:bdr w:val="none" w:sz="0" w:space="0" w:color="auto" w:frame="1"/>
+          <w:lang w:bidi="he-IL"/>
+        </w:rPr>
+        <w:t>. (</w:t>
+      </w:r>
+      <w:r>
+        <w:rPr>
+          <w:rFonts w:ascii="Consolas" w:eastAsia="Times New Roman" w:hAnsi="Consolas" w:cs="Consolas"/>
+          <w:color w:val="DD1144"/>
+          <w:sz w:val="18"/>
+          <w:szCs w:val="18"/>
+          <w:bdr w:val="none" w:sz="0" w:space="0" w:color="auto" w:frame="1"/>
+          <w:lang w:bidi="he-IL"/>
+        </w:rPr>
+        <w:t>http://</w:t>
+      </w:r>
+      <w:r>
+        <w:rPr>
+          <w:rFonts w:ascii="Consolas" w:eastAsia="Times New Roman" w:hAnsi="Consolas" w:cs="Consolas"/>
+          <w:color w:val="DD1144"/>
+          <w:sz w:val="18"/>
+          <w:szCs w:val="18"/>
+          <w:bdr w:val="none" w:sz="0" w:space="0" w:color="auto" w:frame="1"/>
+          <w:lang w:bidi="he-IL"/>
+        </w:rPr>
+        <w:t>art-brindatch.com</w:t>
+      </w:r>
+      <w:r>
+        <w:rPr>
+          <w:rFonts w:ascii="Consolas" w:eastAsia="Times New Roman" w:hAnsi="Consolas" w:cs="Consolas"/>
+          <w:color w:val="DD1144"/>
+          <w:sz w:val="18"/>
+          <w:szCs w:val="18"/>
+          <w:bdr w:val="none" w:sz="0" w:space="0" w:color="auto" w:frame="1"/>
+          <w:lang w:bidi="he-IL"/>
+        </w:rPr>
+        <w:t>)</w:t>
+      </w:r>
+    </w:p>
+    <w:p>
+      <w:pPr>
+        <w:tabs>
+          <w:tab w:val="left" w:pos="916"/>
+          <w:tab w:val="left" w:pos="1832"/>
+          <w:tab w:val="left" w:pos="2748"/>
+          <w:tab w:val="left" w:pos="3664"/>
+          <w:tab w:val="left" w:pos="4580"/>
+          <w:tab w:val="left" w:pos="5496"/>
+          <w:tab w:val="left" w:pos="6412"/>
+          <w:tab w:val="left" w:pos="7328"/>
+          <w:tab w:val="left" w:pos="8244"/>
+          <w:tab w:val="left" w:pos="9160"/>
+          <w:tab w:val="left" w:pos="10076"/>
+          <w:tab w:val="left" w:pos="10992"/>
+          <w:tab w:val="left" w:pos="11908"/>
+          <w:tab w:val="left" w:pos="12824"/>
+          <w:tab w:val="left" w:pos="13740"/>
+          <w:tab w:val="left" w:pos="14656"/>
+        </w:tabs>
+        <w:spacing w:after="0" w:line="240" w:lineRule="atLeast"/>
+        <w:rPr>
+          <w:rFonts w:ascii="Consolas" w:eastAsia="Times New Roman" w:hAnsi="Consolas" w:cs="Consolas"/>
+          <w:color w:val="333333"/>
+          <w:sz w:val="18"/>
+          <w:szCs w:val="18"/>
+          <w:lang w:bidi="he-IL"/>
+        </w:rPr>
+      </w:pPr>
+      <w:r>
+        <w:rPr>
+          <w:rFonts w:ascii="Consolas" w:eastAsia="Times New Roman" w:hAnsi="Consolas" w:cs="Consolas"/>
+          <w:color w:val="DD1144"/>
+          <w:sz w:val="18"/>
+          <w:szCs w:val="18"/>
+          <w:bdr w:val="none" w:sz="0" w:space="0" w:color="auto" w:frame="1"/>
+          <w:lang w:bidi="he-IL"/>
+        </w:rPr>
+        <w:t xml:space="preserve"> *</w:t>
+      </w:r>
+    </w:p>
+    <w:p>
+      <w:pPr>
+        <w:tabs>
+          <w:tab w:val="left" w:pos="916"/>
+          <w:tab w:val="left" w:pos="1832"/>
+          <w:tab w:val="left" w:pos="2748"/>
+          <w:tab w:val="left" w:pos="3664"/>
+          <w:tab w:val="left" w:pos="4580"/>
+          <w:tab w:val="left" w:pos="5496"/>
+          <w:tab w:val="left" w:pos="6412"/>
+          <w:tab w:val="left" w:pos="7328"/>
+          <w:tab w:val="left" w:pos="8244"/>
+          <w:tab w:val="left" w:pos="9160"/>
+          <w:tab w:val="left" w:pos="10076"/>
+          <w:tab w:val="left" w:pos="10992"/>
+          <w:tab w:val="left" w:pos="11908"/>
+          <w:tab w:val="left" w:pos="12824"/>
+          <w:tab w:val="left" w:pos="13740"/>
+          <w:tab w:val="left" w:pos="14656"/>
+        </w:tabs>
+        <w:spacing w:after="0" w:line="240" w:lineRule="atLeast"/>
+        <w:rPr>
+          <w:rFonts w:ascii="Consolas" w:eastAsia="Times New Roman" w:hAnsi="Consolas" w:cs="Consolas"/>
+          <w:color w:val="333333"/>
+          <w:sz w:val="18"/>
+          <w:szCs w:val="18"/>
+          <w:lang w:bidi="he-IL"/>
+        </w:rPr>
+      </w:pPr>
+      <w:r>
+        <w:rPr>
+          <w:rFonts w:ascii="Consolas" w:eastAsia="Times New Roman" w:hAnsi="Consolas" w:cs="Consolas"/>
+          <w:color w:val="DD1144"/>
+          <w:sz w:val="18"/>
+          <w:szCs w:val="18"/>
+          <w:bdr w:val="none" w:sz="0" w:space="0" w:color="auto" w:frame="1"/>
+          <w:lang w:bidi="he-IL"/>
+        </w:rPr>
+        <w:t xml:space="preserve"> * Licensed under </w:t>
+      </w:r>
+      <w:proofErr w:type="gramStart"/>
+      <w:r>
+        <w:rPr>
+          <w:rFonts w:ascii="Consolas" w:eastAsia="Times New Roman" w:hAnsi="Consolas" w:cs="Consolas"/>
+          <w:color w:val="DD1144"/>
+          <w:sz w:val="18"/>
+          <w:szCs w:val="18"/>
+          <w:bdr w:val="none" w:sz="0" w:space="0" w:color="auto" w:frame="1"/>
+          <w:lang w:bidi="he-IL"/>
+        </w:rPr>
+        <w:t>The</w:t>
+      </w:r>
+      <w:proofErr w:type="gramEnd"/>
+      <w:r>
+        <w:rPr>
+          <w:rFonts w:ascii="Consolas" w:eastAsia="Times New Roman" w:hAnsi="Consolas" w:cs="Consolas"/>
+          <w:color w:val="DD1144"/>
+          <w:sz w:val="18"/>
+          <w:szCs w:val="18"/>
+          <w:bdr w:val="none" w:sz="0" w:space="0" w:color="auto" w:frame="1"/>
+          <w:lang w:bidi="he-IL"/>
+        </w:rPr>
+        <w:t xml:space="preserve"> MIT License</w:t>
+      </w:r>
+    </w:p>
+    <w:p>
+      <w:pPr>
+        <w:tabs>
+          <w:tab w:val="left" w:pos="916"/>
+          <w:tab w:val="left" w:pos="1832"/>
+          <w:tab w:val="left" w:pos="2748"/>
+          <w:tab w:val="left" w:pos="3664"/>
+          <w:tab w:val="left" w:pos="4580"/>
+          <w:tab w:val="left" w:pos="5496"/>
+          <w:tab w:val="left" w:pos="6412"/>
+          <w:tab w:val="left" w:pos="7328"/>
+          <w:tab w:val="left" w:pos="8244"/>
+          <w:tab w:val="left" w:pos="9160"/>
+          <w:tab w:val="left" w:pos="10076"/>
+          <w:tab w:val="left" w:pos="10992"/>
+          <w:tab w:val="left" w:pos="11908"/>
+          <w:tab w:val="left" w:pos="12824"/>
+          <w:tab w:val="left" w:pos="13740"/>
+          <w:tab w:val="left" w:pos="14656"/>
+        </w:tabs>
+        <w:spacing w:after="0" w:line="240" w:lineRule="atLeast"/>
+        <w:rPr>
+          <w:rFonts w:ascii="Consolas" w:eastAsia="Times New Roman" w:hAnsi="Consolas" w:cs="Consolas"/>
+          <w:color w:val="333333"/>
+          <w:sz w:val="18"/>
+          <w:szCs w:val="18"/>
+          <w:lang w:bidi="he-IL"/>
+        </w:rPr>
+      </w:pPr>
+      <w:r>
+        <w:rPr>
+          <w:rFonts w:ascii="Consolas" w:eastAsia="Times New Roman" w:hAnsi="Consolas" w:cs="Consolas"/>
+          <w:color w:val="DD1144"/>
+          <w:sz w:val="18"/>
+          <w:szCs w:val="18"/>
+          <w:bdr w:val="none" w:sz="0" w:space="0" w:color="auto" w:frame="1"/>
+          <w:lang w:bidi="he-IL"/>
+        </w:rPr>
+        <w:t xml:space="preserve"> * Redistributions of files must retain the above copyright notice.</w:t>
+      </w:r>
+    </w:p>
+    <w:p>
+      <w:pPr>
+        <w:tabs>
+          <w:tab w:val="left" w:pos="916"/>
+          <w:tab w:val="left" w:pos="1832"/>
+          <w:tab w:val="left" w:pos="2748"/>
+          <w:tab w:val="left" w:pos="3664"/>
+          <w:tab w:val="left" w:pos="4580"/>
+          <w:tab w:val="left" w:pos="5496"/>
+          <w:tab w:val="left" w:pos="6412"/>
+          <w:tab w:val="left" w:pos="7328"/>
+          <w:tab w:val="left" w:pos="8244"/>
+          <w:tab w:val="left" w:pos="9160"/>
+          <w:tab w:val="left" w:pos="10076"/>
+          <w:tab w:val="left" w:pos="10992"/>
+          <w:tab w:val="left" w:pos="11908"/>
+          <w:tab w:val="left" w:pos="12824"/>
+          <w:tab w:val="left" w:pos="13740"/>
+          <w:tab w:val="left" w:pos="14656"/>
+        </w:tabs>
+        <w:spacing w:after="0" w:line="240" w:lineRule="atLeast"/>
+        <w:rPr>
+          <w:rFonts w:ascii="Consolas" w:eastAsia="Times New Roman" w:hAnsi="Consolas" w:cs="Consolas"/>
+          <w:color w:val="333333"/>
+          <w:sz w:val="18"/>
+          <w:szCs w:val="18"/>
+          <w:lang w:bidi="he-IL"/>
+        </w:rPr>
+      </w:pPr>
+      <w:r>
+        <w:rPr>
+          <w:rFonts w:ascii="Consolas" w:eastAsia="Times New Roman" w:hAnsi="Consolas" w:cs="Consolas"/>
+          <w:color w:val="DD1144"/>
+          <w:sz w:val="18"/>
+          <w:szCs w:val="18"/>
+          <w:bdr w:val="none" w:sz="0" w:space="0" w:color="auto" w:frame="1"/>
+          <w:lang w:bidi="he-IL"/>
+        </w:rPr>
+        <w:t xml:space="preserve"> *</w:t>
+      </w:r>
+    </w:p>
+    <w:p>
+      <w:pPr>
+        <w:tabs>
+          <w:tab w:val="left" w:pos="916"/>
+          <w:tab w:val="left" w:pos="1832"/>
+          <w:tab w:val="left" w:pos="2748"/>
+          <w:tab w:val="left" w:pos="3664"/>
+          <w:tab w:val="left" w:pos="4580"/>
+          <w:tab w:val="left" w:pos="5496"/>
+          <w:tab w:val="left" w:pos="6412"/>
+          <w:tab w:val="left" w:pos="7328"/>
+          <w:tab w:val="left" w:pos="8244"/>
+          <w:tab w:val="left" w:pos="9160"/>
+          <w:tab w:val="left" w:pos="10076"/>
+          <w:tab w:val="left" w:pos="10992"/>
+          <w:tab w:val="left" w:pos="11908"/>
+          <w:tab w:val="left" w:pos="12824"/>
+          <w:tab w:val="left" w:pos="13740"/>
+          <w:tab w:val="left" w:pos="14656"/>
+        </w:tabs>
+        <w:spacing w:after="0" w:line="240" w:lineRule="atLeast"/>
+        <w:rPr>
+          <w:rFonts w:ascii="Consolas" w:eastAsia="Times New Roman" w:hAnsi="Consolas" w:cs="Consolas"/>
+          <w:color w:val="333333"/>
+          <w:sz w:val="18"/>
+          <w:szCs w:val="18"/>
+          <w:lang w:bidi="he-IL"/>
+        </w:rPr>
+      </w:pPr>
+      <w:r>
+        <w:rPr>
+          <w:rFonts w:ascii="Consolas" w:eastAsia="Times New Roman" w:hAnsi="Consolas" w:cs="Consolas"/>
+          <w:color w:val="DD1144"/>
+          <w:sz w:val="18"/>
+          <w:szCs w:val="18"/>
+          <w:bdr w:val="none" w:sz="0" w:space="0" w:color="auto" w:frame="1"/>
+          <w:lang w:bidi="he-IL"/>
+        </w:rPr>
+        <w:t xml:space="preserve"> * @copyright     </w:t>
+      </w:r>
+      <w:proofErr w:type="spellStart"/>
+      <w:r>
+        <w:rPr>
+          <w:rFonts w:ascii="Consolas" w:eastAsia="Times New Roman" w:hAnsi="Consolas" w:cs="Consolas"/>
+          <w:color w:val="DD1144"/>
+          <w:sz w:val="18"/>
+          <w:szCs w:val="18"/>
+          <w:bdr w:val="none" w:sz="0" w:space="0" w:color="auto" w:frame="1"/>
+          <w:lang w:bidi="he-IL"/>
+        </w:rPr>
+        <w:t>Copyright</w:t>
+      </w:r>
+      <w:proofErr w:type="spellEnd"/>
+      <w:r>
+        <w:rPr>
+          <w:rFonts w:ascii="Consolas" w:eastAsia="Times New Roman" w:hAnsi="Consolas" w:cs="Consolas"/>
+          <w:color w:val="DD1144"/>
+          <w:sz w:val="18"/>
+          <w:szCs w:val="18"/>
+          <w:bdr w:val="none" w:sz="0" w:space="0" w:color="auto" w:frame="1"/>
+          <w:lang w:bidi="he-IL"/>
+        </w:rPr>
+        <w:t xml:space="preserve"> 2005-201</w:t>
+      </w:r>
+      <w:r>
+        <w:rPr>
+          <w:rFonts w:ascii="Consolas" w:eastAsia="Times New Roman" w:hAnsi="Consolas" w:cs="Consolas"/>
+          <w:color w:val="DD1144"/>
+          <w:sz w:val="18"/>
+          <w:szCs w:val="18"/>
+          <w:bdr w:val="none" w:sz="0" w:space="0" w:color="auto" w:frame="1"/>
+          <w:lang w:bidi="he-IL"/>
+        </w:rPr>
+        <w:t>3</w:t>
+      </w:r>
+      <w:r>
+        <w:rPr>
+          <w:rFonts w:ascii="Consolas" w:eastAsia="Times New Roman" w:hAnsi="Consolas" w:cs="Consolas"/>
+          <w:color w:val="DD1144"/>
+          <w:sz w:val="18"/>
+          <w:szCs w:val="18"/>
+          <w:bdr w:val="none" w:sz="0" w:space="0" w:color="auto" w:frame="1"/>
+          <w:lang w:bidi="he-IL"/>
+        </w:rPr>
+        <w:t xml:space="preserve">, </w:t>
+      </w:r>
+      <w:r>
+        <w:rPr>
+          <w:rFonts w:ascii="Consolas" w:eastAsia="Times New Roman" w:hAnsi="Consolas" w:cs="Consolas"/>
+          <w:color w:val="DD1144"/>
+          <w:sz w:val="18"/>
+          <w:szCs w:val="18"/>
+          <w:bdr w:val="none" w:sz="0" w:space="0" w:color="auto" w:frame="1"/>
+          <w:lang w:bidi="he-IL"/>
+        </w:rPr>
+        <w:t xml:space="preserve">Art </w:t>
+      </w:r>
+      <w:proofErr w:type="spellStart"/>
+      <w:proofErr w:type="gramStart"/>
+      <w:r>
+        <w:rPr>
+          <w:rFonts w:ascii="Consolas" w:eastAsia="Times New Roman" w:hAnsi="Consolas" w:cs="Consolas"/>
+          <w:color w:val="DD1144"/>
+          <w:sz w:val="18"/>
+          <w:szCs w:val="18"/>
+          <w:bdr w:val="none" w:sz="0" w:space="0" w:color="auto" w:frame="1"/>
+          <w:lang w:bidi="he-IL"/>
+        </w:rPr>
+        <w:t>Brindatch</w:t>
+      </w:r>
+      <w:proofErr w:type="spellEnd"/>
+      <w:r>
+        <w:rPr>
+          <w:rFonts w:ascii="Consolas" w:eastAsia="Times New Roman" w:hAnsi="Consolas" w:cs="Consolas"/>
+          <w:color w:val="DD1144"/>
+          <w:sz w:val="18"/>
+          <w:szCs w:val="18"/>
+          <w:bdr w:val="none" w:sz="0" w:space="0" w:color="auto" w:frame="1"/>
+          <w:lang w:bidi="he-IL"/>
+        </w:rPr>
+        <w:t>(</w:t>
+      </w:r>
+      <w:proofErr w:type="gramEnd"/>
+      <w:r>
+        <w:rPr>
+          <w:rFonts w:ascii="Consolas" w:eastAsia="Times New Roman" w:hAnsi="Consolas" w:cs="Consolas"/>
+          <w:color w:val="DD1144"/>
+          <w:sz w:val="18"/>
+          <w:szCs w:val="18"/>
+          <w:bdr w:val="none" w:sz="0" w:space="0" w:color="auto" w:frame="1"/>
+          <w:lang w:bidi="he-IL"/>
+        </w:rPr>
+        <w:t>Vladimir Karpov)</w:t>
+      </w:r>
+      <w:r>
+        <w:rPr>
+          <w:rFonts w:ascii="Consolas" w:eastAsia="Times New Roman" w:hAnsi="Consolas" w:cs="Consolas"/>
+          <w:color w:val="DD1144"/>
+          <w:sz w:val="18"/>
+          <w:szCs w:val="18"/>
+          <w:bdr w:val="none" w:sz="0" w:space="0" w:color="auto" w:frame="1"/>
+          <w:lang w:bidi="he-IL"/>
+        </w:rPr>
+        <w:t xml:space="preserve">, </w:t>
+      </w:r>
+      <w:r>
+        <w:rPr>
+          <w:rFonts w:ascii="Consolas" w:eastAsia="Times New Roman" w:hAnsi="Consolas" w:cs="Consolas"/>
+          <w:color w:val="DD1144"/>
+          <w:sz w:val="18"/>
+          <w:szCs w:val="18"/>
+          <w:bdr w:val="none" w:sz="0" w:space="0" w:color="auto" w:frame="1"/>
+          <w:lang w:bidi="he-IL"/>
+        </w:rPr>
+        <w:t>Ltd</w:t>
+      </w:r>
+      <w:r>
+        <w:rPr>
+          <w:rFonts w:ascii="Consolas" w:eastAsia="Times New Roman" w:hAnsi="Consolas" w:cs="Consolas"/>
+          <w:color w:val="DD1144"/>
+          <w:sz w:val="18"/>
+          <w:szCs w:val="18"/>
+          <w:bdr w:val="none" w:sz="0" w:space="0" w:color="auto" w:frame="1"/>
+          <w:lang w:bidi="he-IL"/>
+        </w:rPr>
+        <w:t>. (http://</w:t>
+      </w:r>
+      <w:r>
+        <w:rPr>
+          <w:rFonts w:ascii="Consolas" w:eastAsia="Times New Roman" w:hAnsi="Consolas" w:cs="Consolas"/>
+          <w:color w:val="DD1144"/>
+          <w:sz w:val="18"/>
+          <w:szCs w:val="18"/>
+          <w:bdr w:val="none" w:sz="0" w:space="0" w:color="auto" w:frame="1"/>
+          <w:lang w:bidi="he-IL"/>
+        </w:rPr>
+        <w:t>art-brindatch.com</w:t>
+      </w:r>
+      <w:r>
+        <w:rPr>
+          <w:rFonts w:ascii="Consolas" w:eastAsia="Times New Roman" w:hAnsi="Consolas" w:cs="Consolas"/>
+          <w:color w:val="DD1144"/>
+          <w:sz w:val="18"/>
+          <w:szCs w:val="18"/>
+          <w:bdr w:val="none" w:sz="0" w:space="0" w:color="auto" w:frame="1"/>
+          <w:lang w:bidi="he-IL"/>
+        </w:rPr>
+        <w:t>)</w:t>
+      </w:r>
+    </w:p>
+    <w:p>
+      <w:pPr>
+        <w:tabs>
+          <w:tab w:val="left" w:pos="916"/>
+          <w:tab w:val="left" w:pos="1832"/>
+          <w:tab w:val="left" w:pos="2748"/>
+          <w:tab w:val="left" w:pos="3664"/>
+          <w:tab w:val="left" w:pos="4580"/>
+          <w:tab w:val="left" w:pos="5496"/>
+          <w:tab w:val="left" w:pos="6412"/>
+          <w:tab w:val="left" w:pos="7328"/>
+          <w:tab w:val="left" w:pos="8244"/>
+          <w:tab w:val="left" w:pos="9160"/>
+          <w:tab w:val="left" w:pos="10076"/>
+          <w:tab w:val="left" w:pos="10992"/>
+          <w:tab w:val="left" w:pos="11908"/>
+          <w:tab w:val="left" w:pos="12824"/>
+          <w:tab w:val="left" w:pos="13740"/>
+          <w:tab w:val="left" w:pos="14656"/>
+        </w:tabs>
+        <w:spacing w:after="0" w:line="240" w:lineRule="atLeast"/>
+        <w:rPr>
+          <w:rFonts w:ascii="Consolas" w:eastAsia="Times New Roman" w:hAnsi="Consolas" w:cs="Consolas"/>
+          <w:color w:val="333333"/>
+          <w:sz w:val="18"/>
+          <w:szCs w:val="18"/>
+          <w:lang w:bidi="he-IL"/>
+        </w:rPr>
+      </w:pPr>
+      <w:r>
+        <w:rPr>
+          <w:rFonts w:ascii="Consolas" w:eastAsia="Times New Roman" w:hAnsi="Consolas" w:cs="Consolas"/>
+          <w:color w:val="DD1144"/>
+          <w:sz w:val="18"/>
+          <w:szCs w:val="18"/>
+          <w:bdr w:val="none" w:sz="0" w:space="0" w:color="auto" w:frame="1"/>
+          <w:lang w:bidi="he-IL"/>
+        </w:rPr>
+        <w:t xml:space="preserve"> * @link          </w:t>
+      </w:r>
+      <w:r>
+        <w:rPr>
+          <w:rFonts w:ascii="Consolas" w:eastAsia="Times New Roman" w:hAnsi="Consolas" w:cs="Consolas"/>
+          <w:color w:val="DD1144"/>
+          <w:sz w:val="18"/>
+          <w:szCs w:val="18"/>
+          <w:bdr w:val="none" w:sz="0" w:space="0" w:color="auto" w:frame="1"/>
+          <w:lang w:bidi="he-IL"/>
+        </w:rPr>
+        <w:t>http://</w:t>
+      </w:r>
+      <w:r>
+        <w:rPr>
+          <w:rFonts w:ascii="Consolas" w:eastAsia="Times New Roman" w:hAnsi="Consolas" w:cs="Consolas"/>
+          <w:color w:val="DD1144"/>
+          <w:sz w:val="18"/>
+          <w:szCs w:val="18"/>
+          <w:bdr w:val="none" w:sz="0" w:space="0" w:color="auto" w:frame="1"/>
+          <w:lang w:bidi="he-IL"/>
+        </w:rPr>
+        <w:t>art-brindatch.com</w:t>
+      </w:r>
+      <w:r>
+        <w:rPr>
+          <w:rFonts w:ascii="Consolas" w:eastAsia="Times New Roman" w:hAnsi="Consolas" w:cs="Consolas"/>
+          <w:color w:val="DD1144"/>
+          <w:sz w:val="18"/>
+          <w:szCs w:val="18"/>
+          <w:bdr w:val="none" w:sz="0" w:space="0" w:color="auto" w:frame="1"/>
+          <w:lang w:bidi="he-IL"/>
+        </w:rPr>
+        <w:t xml:space="preserve"> </w:t>
+      </w:r>
+      <w:proofErr w:type="spellStart"/>
+      <w:r>
+        <w:rPr>
+          <w:rFonts w:ascii="Consolas" w:eastAsia="Times New Roman" w:hAnsi="Consolas" w:cs="Consolas"/>
+          <w:color w:val="DD1144"/>
+          <w:sz w:val="18"/>
+          <w:szCs w:val="18"/>
+          <w:bdr w:val="none" w:sz="0" w:space="0" w:color="auto" w:frame="1"/>
+          <w:lang w:bidi="he-IL"/>
+        </w:rPr>
+        <w:t>mvcompiler</w:t>
+      </w:r>
+      <w:proofErr w:type="spellEnd"/>
+      <w:r>
+        <w:rPr>
+          <w:rFonts w:ascii="Consolas" w:eastAsia="Times New Roman" w:hAnsi="Consolas" w:cs="Consolas"/>
+          <w:color w:val="DD1144"/>
+          <w:sz w:val="18"/>
+          <w:szCs w:val="18"/>
+          <w:bdr w:val="none" w:sz="0" w:space="0" w:color="auto" w:frame="1"/>
+          <w:lang w:bidi="he-IL"/>
+        </w:rPr>
+        <w:t>(tm) Project</w:t>
+      </w:r>
+    </w:p>
+    <w:p>
+      <w:pPr>
+        <w:tabs>
+          <w:tab w:val="left" w:pos="916"/>
+          <w:tab w:val="left" w:pos="1832"/>
+          <w:tab w:val="left" w:pos="2748"/>
+          <w:tab w:val="left" w:pos="3664"/>
+          <w:tab w:val="left" w:pos="4580"/>
+          <w:tab w:val="left" w:pos="5496"/>
+          <w:tab w:val="left" w:pos="6412"/>
+          <w:tab w:val="left" w:pos="7328"/>
+          <w:tab w:val="left" w:pos="8244"/>
+          <w:tab w:val="left" w:pos="9160"/>
+          <w:tab w:val="left" w:pos="10076"/>
+          <w:tab w:val="left" w:pos="10992"/>
+          <w:tab w:val="left" w:pos="11908"/>
+          <w:tab w:val="left" w:pos="12824"/>
+          <w:tab w:val="left" w:pos="13740"/>
+          <w:tab w:val="left" w:pos="14656"/>
+        </w:tabs>
+        <w:spacing w:after="0" w:line="240" w:lineRule="atLeast"/>
+        <w:rPr>
+          <w:rFonts w:ascii="Consolas" w:eastAsia="Times New Roman" w:hAnsi="Consolas" w:cs="Consolas"/>
+          <w:color w:val="333333"/>
+          <w:sz w:val="18"/>
+          <w:szCs w:val="18"/>
+          <w:lang w:bidi="he-IL"/>
+        </w:rPr>
+      </w:pPr>
+      <w:r>
+        <w:rPr>
+          <w:rFonts w:ascii="Consolas" w:eastAsia="Times New Roman" w:hAnsi="Consolas" w:cs="Consolas"/>
+          <w:color w:val="DD1144"/>
+          <w:sz w:val="18"/>
+          <w:szCs w:val="18"/>
+          <w:bdr w:val="none" w:sz="0" w:space="0" w:color="auto" w:frame="1"/>
+          <w:lang w:bidi="he-IL"/>
+        </w:rPr>
+        <w:t xml:space="preserve"> * @since         </w:t>
+      </w:r>
+      <w:proofErr w:type="spellStart"/>
+      <w:r>
+        <w:rPr>
+          <w:rFonts w:ascii="Consolas" w:eastAsia="Times New Roman" w:hAnsi="Consolas" w:cs="Consolas"/>
+          <w:color w:val="DD1144"/>
+          <w:sz w:val="18"/>
+          <w:szCs w:val="18"/>
+          <w:bdr w:val="none" w:sz="0" w:space="0" w:color="auto" w:frame="1"/>
+          <w:lang w:bidi="he-IL"/>
+        </w:rPr>
+        <w:t>mvcompiler</w:t>
+      </w:r>
+      <w:proofErr w:type="spellEnd"/>
+      <w:r>
+        <w:rPr>
+          <w:rFonts w:ascii="Consolas" w:eastAsia="Times New Roman" w:hAnsi="Consolas" w:cs="Consolas"/>
+          <w:color w:val="DD1144"/>
+          <w:sz w:val="18"/>
+          <w:szCs w:val="18"/>
+          <w:bdr w:val="none" w:sz="0" w:space="0" w:color="auto" w:frame="1"/>
+          <w:lang w:bidi="he-IL"/>
+        </w:rPr>
+        <w:t xml:space="preserve"> </w:t>
+      </w:r>
+      <w:r>
+        <w:rPr>
+          <w:rFonts w:ascii="Consolas" w:eastAsia="Times New Roman" w:hAnsi="Consolas" w:cs="Consolas"/>
+          <w:color w:val="DD1144"/>
+          <w:sz w:val="18"/>
+          <w:szCs w:val="18"/>
+          <w:bdr w:val="none" w:sz="0" w:space="0" w:color="auto" w:frame="1"/>
+          <w:lang w:bidi="he-IL"/>
+        </w:rPr>
+        <w:t xml:space="preserve">(tm) v </w:t>
+      </w:r>
+      <w:r>
+        <w:rPr>
+          <w:rFonts w:ascii="Consolas" w:eastAsia="Times New Roman" w:hAnsi="Consolas" w:cs="Consolas"/>
+          <w:color w:val="DD1144"/>
+          <w:sz w:val="18"/>
+          <w:szCs w:val="18"/>
+          <w:bdr w:val="none" w:sz="0" w:space="0" w:color="auto" w:frame="1"/>
+          <w:lang w:bidi="he-IL"/>
+        </w:rPr>
+        <w:t>1</w:t>
+      </w:r>
+      <w:r>
+        <w:rPr>
+          <w:rFonts w:ascii="Consolas" w:eastAsia="Times New Roman" w:hAnsi="Consolas" w:cs="Consolas"/>
+          <w:color w:val="DD1144"/>
+          <w:sz w:val="18"/>
+          <w:szCs w:val="18"/>
+          <w:bdr w:val="none" w:sz="0" w:space="0" w:color="auto" w:frame="1"/>
+          <w:lang w:bidi="he-IL"/>
+        </w:rPr>
+        <w:t>.</w:t>
+      </w:r>
+      <w:r>
+        <w:rPr>
+          <w:rFonts w:ascii="Consolas" w:eastAsia="Times New Roman" w:hAnsi="Consolas" w:cs="Consolas"/>
+          <w:color w:val="DD1144"/>
+          <w:sz w:val="18"/>
+          <w:szCs w:val="18"/>
+          <w:bdr w:val="none" w:sz="0" w:space="0" w:color="auto" w:frame="1"/>
+          <w:lang w:bidi="he-IL"/>
+        </w:rPr>
+        <w:t>0</w:t>
+      </w:r>
+      <w:r>
+        <w:rPr>
+          <w:rFonts w:ascii="Consolas" w:eastAsia="Times New Roman" w:hAnsi="Consolas" w:cs="Consolas"/>
+          <w:color w:val="DD1144"/>
+          <w:sz w:val="18"/>
+          <w:szCs w:val="18"/>
+          <w:bdr w:val="none" w:sz="0" w:space="0" w:color="auto" w:frame="1"/>
+          <w:lang w:bidi="he-IL"/>
+        </w:rPr>
+        <w:t>.</w:t>
+      </w:r>
+      <w:r>
+        <w:rPr>
+          <w:rFonts w:ascii="Consolas" w:eastAsia="Times New Roman" w:hAnsi="Consolas" w:cs="Consolas"/>
+          <w:color w:val="DD1144"/>
+          <w:sz w:val="18"/>
+          <w:szCs w:val="18"/>
+          <w:bdr w:val="none" w:sz="0" w:space="0" w:color="auto" w:frame="1"/>
+          <w:lang w:bidi="he-IL"/>
+        </w:rPr>
+        <w:t>0</w:t>
+      </w:r>
+    </w:p>
+    <w:p>
+      <w:pPr>
+        <w:tabs>
+          <w:tab w:val="left" w:pos="916"/>
+          <w:tab w:val="left" w:pos="1832"/>
+          <w:tab w:val="left" w:pos="2748"/>
+          <w:tab w:val="left" w:pos="3664"/>
+          <w:tab w:val="left" w:pos="4580"/>
+          <w:tab w:val="left" w:pos="5496"/>
+          <w:tab w:val="left" w:pos="6412"/>
+          <w:tab w:val="left" w:pos="7328"/>
+          <w:tab w:val="left" w:pos="8244"/>
+          <w:tab w:val="left" w:pos="9160"/>
+          <w:tab w:val="left" w:pos="10076"/>
+          <w:tab w:val="left" w:pos="10992"/>
+          <w:tab w:val="left" w:pos="11908"/>
+          <w:tab w:val="left" w:pos="12824"/>
+          <w:tab w:val="left" w:pos="13740"/>
+          <w:tab w:val="left" w:pos="14656"/>
+        </w:tabs>
+        <w:spacing w:after="0" w:line="240" w:lineRule="atLeast"/>
+        <w:rPr>
+          <w:rFonts w:ascii="Consolas" w:eastAsia="Times New Roman" w:hAnsi="Consolas" w:cs="Consolas"/>
+          <w:color w:val="333333"/>
+          <w:sz w:val="18"/>
+          <w:szCs w:val="18"/>
+          <w:lang w:bidi="he-IL"/>
+        </w:rPr>
+      </w:pPr>
+      <w:r>
+        <w:rPr>
+          <w:rFonts w:ascii="Consolas" w:eastAsia="Times New Roman" w:hAnsi="Consolas" w:cs="Consolas"/>
+          <w:color w:val="DD1144"/>
+          <w:sz w:val="18"/>
+          <w:szCs w:val="18"/>
+          <w:bdr w:val="none" w:sz="0" w:space="0" w:color="auto" w:frame="1"/>
+          <w:lang w:bidi="he-IL"/>
+        </w:rPr>
+        <w:t xml:space="preserve"> * @license       MIT License (http:/</w:t>
+      </w:r>
+      <w:bookmarkStart w:id="0" w:name="_GoBack"/>
+      <w:bookmarkEnd w:id="0"/>
+      <w:r>
+        <w:rPr>
+          <w:rFonts w:ascii="Consolas" w:eastAsia="Times New Roman" w:hAnsi="Consolas" w:cs="Consolas"/>
+          <w:color w:val="DD1144"/>
+          <w:sz w:val="18"/>
+          <w:szCs w:val="18"/>
+          <w:bdr w:val="none" w:sz="0" w:space="0" w:color="auto" w:frame="1"/>
+          <w:lang w:bidi="he-IL"/>
+        </w:rPr>
+        <w:t>/www.opensource.org/licenses/mit-license.php)</w:t>
+      </w:r>
+    </w:p>
+    <w:p>
+      <w:pPr>
+        <w:tabs>
+          <w:tab w:val="left" w:pos="916"/>
+          <w:tab w:val="left" w:pos="1832"/>
+          <w:tab w:val="left" w:pos="2748"/>
+          <w:tab w:val="left" w:pos="3664"/>
+          <w:tab w:val="left" w:pos="4580"/>
+          <w:tab w:val="left" w:pos="5496"/>
+          <w:tab w:val="left" w:pos="6412"/>
+          <w:tab w:val="left" w:pos="7328"/>
+          <w:tab w:val="left" w:pos="8244"/>
+          <w:tab w:val="left" w:pos="9160"/>
+          <w:tab w:val="left" w:pos="10076"/>
+          <w:tab w:val="left" w:pos="10992"/>
+          <w:tab w:val="left" w:pos="11908"/>
+          <w:tab w:val="left" w:pos="12824"/>
+          <w:tab w:val="left" w:pos="13740"/>
+          <w:tab w:val="left" w:pos="14656"/>
+        </w:tabs>
+        <w:spacing w:after="0" w:line="240" w:lineRule="atLeast"/>
+        <w:rPr>
+          <w:rFonts w:ascii="Consolas" w:eastAsia="Times New Roman" w:hAnsi="Consolas" w:cs="Consolas"/>
+          <w:color w:val="333333"/>
+          <w:sz w:val="18"/>
+          <w:szCs w:val="18"/>
+          <w:lang w:bidi="he-IL"/>
+        </w:rPr>
+      </w:pPr>
+      <w:r>
+        <w:rPr>
+          <w:rFonts w:ascii="Consolas" w:eastAsia="Times New Roman" w:hAnsi="Consolas" w:cs="Consolas"/>
+          <w:color w:val="DD1144"/>
+          <w:sz w:val="18"/>
+          <w:szCs w:val="18"/>
+          <w:bdr w:val="none" w:sz="0" w:space="0" w:color="auto" w:frame="1"/>
+          <w:lang w:bidi="he-IL"/>
+        </w:rPr>
+        <w:t xml:space="preserve"> */</w:t>
+      </w:r>
+    </w:p>
+    <w:p>
+      <w:pPr>
+        <w:pStyle w:val="Title"/>
+      </w:pPr>
+    </w:p>
+    <w:p>
+      <w:pPr>
         <w:pStyle w:val="Title"/>
       </w:pPr>
       <w:r>
@@ -42,10 +1232,7 @@
         <w:t xml:space="preserve"> elimination of left recursion and common left prefixes in the original grammar).</w:t>
       </w:r>
     </w:p>
-    <w:p>
-      <w:bookmarkStart w:id="0" w:name="_GoBack"/>
-      <w:bookmarkEnd w:id="0"/>
-    </w:p>
+    <w:p/>
     <w:p>
       <w:pPr>
         <w:pStyle w:val="NoSpacing"/>
@@ -353,6 +1540,7 @@
         <w:pStyle w:val="NoSpacing"/>
       </w:pPr>
       <w:r>
+        <w:lastRenderedPageBreak/>
         <w:t>EXPRESSION_SIMPLE -&gt; (EXPRESSION)</w:t>
       </w:r>
     </w:p>
@@ -687,6 +1875,61 @@
       <w:spacing w:after="0" w:line="240" w:lineRule="auto"/>
     </w:pPr>
   </w:style>
+  <w:style w:type="paragraph" w:styleId="HTMLPreformatted">
+    <w:name w:val="HTML Preformatted"/>
+    <w:basedOn w:val="Normal"/>
+    <w:link w:val="HTMLPreformattedChar"/>
+    <w:uiPriority w:val="99"/>
+    <w:semiHidden/>
+    <w:unhideWhenUsed/>
+    <w:rsid w:val="000B7BAA"/>
+    <w:pPr>
+      <w:tabs>
+        <w:tab w:val="left" w:pos="916"/>
+        <w:tab w:val="left" w:pos="1832"/>
+        <w:tab w:val="left" w:pos="2748"/>
+        <w:tab w:val="left" w:pos="3664"/>
+        <w:tab w:val="left" w:pos="4580"/>
+        <w:tab w:val="left" w:pos="5496"/>
+        <w:tab w:val="left" w:pos="6412"/>
+        <w:tab w:val="left" w:pos="7328"/>
+        <w:tab w:val="left" w:pos="8244"/>
+        <w:tab w:val="left" w:pos="9160"/>
+        <w:tab w:val="left" w:pos="10076"/>
+        <w:tab w:val="left" w:pos="10992"/>
+        <w:tab w:val="left" w:pos="11908"/>
+        <w:tab w:val="left" w:pos="12824"/>
+        <w:tab w:val="left" w:pos="13740"/>
+        <w:tab w:val="left" w:pos="14656"/>
+      </w:tabs>
+      <w:spacing w:after="0" w:line="240" w:lineRule="auto"/>
+    </w:pPr>
+    <w:rPr>
+      <w:rFonts w:ascii="Courier New" w:eastAsia="Times New Roman" w:hAnsi="Courier New" w:cs="Courier New"/>
+      <w:sz w:val="20"/>
+      <w:szCs w:val="20"/>
+      <w:lang w:bidi="he-IL"/>
+    </w:rPr>
+  </w:style>
+  <w:style w:type="character" w:customStyle="1" w:styleId="HTMLPreformattedChar">
+    <w:name w:val="HTML Preformatted Char"/>
+    <w:basedOn w:val="DefaultParagraphFont"/>
+    <w:link w:val="HTMLPreformatted"/>
+    <w:uiPriority w:val="99"/>
+    <w:semiHidden/>
+    <w:rsid w:val="000B7BAA"/>
+    <w:rPr>
+      <w:rFonts w:ascii="Courier New" w:eastAsia="Times New Roman" w:hAnsi="Courier New" w:cs="Courier New"/>
+      <w:sz w:val="20"/>
+      <w:szCs w:val="20"/>
+      <w:lang w:bidi="he-IL"/>
+    </w:rPr>
+  </w:style>
+  <w:style w:type="character" w:customStyle="1" w:styleId="sd">
+    <w:name w:val="sd"/>
+    <w:basedOn w:val="DefaultParagraphFont"/>
+    <w:rsid w:val="000B7BAA"/>
+  </w:style>
 </w:styles>
 </file>
 
@@ -962,6 +2205,61 @@
     <w:pPr>
       <w:spacing w:after="0" w:line="240" w:lineRule="auto"/>
     </w:pPr>
+  </w:style>
+  <w:style w:type="paragraph" w:styleId="HTMLPreformatted">
+    <w:name w:val="HTML Preformatted"/>
+    <w:basedOn w:val="Normal"/>
+    <w:link w:val="HTMLPreformattedChar"/>
+    <w:uiPriority w:val="99"/>
+    <w:semiHidden/>
+    <w:unhideWhenUsed/>
+    <w:rsid w:val="000B7BAA"/>
+    <w:pPr>
+      <w:tabs>
+        <w:tab w:val="left" w:pos="916"/>
+        <w:tab w:val="left" w:pos="1832"/>
+        <w:tab w:val="left" w:pos="2748"/>
+        <w:tab w:val="left" w:pos="3664"/>
+        <w:tab w:val="left" w:pos="4580"/>
+        <w:tab w:val="left" w:pos="5496"/>
+        <w:tab w:val="left" w:pos="6412"/>
+        <w:tab w:val="left" w:pos="7328"/>
+        <w:tab w:val="left" w:pos="8244"/>
+        <w:tab w:val="left" w:pos="9160"/>
+        <w:tab w:val="left" w:pos="10076"/>
+        <w:tab w:val="left" w:pos="10992"/>
+        <w:tab w:val="left" w:pos="11908"/>
+        <w:tab w:val="left" w:pos="12824"/>
+        <w:tab w:val="left" w:pos="13740"/>
+        <w:tab w:val="left" w:pos="14656"/>
+      </w:tabs>
+      <w:spacing w:after="0" w:line="240" w:lineRule="auto"/>
+    </w:pPr>
+    <w:rPr>
+      <w:rFonts w:ascii="Courier New" w:eastAsia="Times New Roman" w:hAnsi="Courier New" w:cs="Courier New"/>
+      <w:sz w:val="20"/>
+      <w:szCs w:val="20"/>
+      <w:lang w:bidi="he-IL"/>
+    </w:rPr>
+  </w:style>
+  <w:style w:type="character" w:customStyle="1" w:styleId="HTMLPreformattedChar">
+    <w:name w:val="HTML Preformatted Char"/>
+    <w:basedOn w:val="DefaultParagraphFont"/>
+    <w:link w:val="HTMLPreformatted"/>
+    <w:uiPriority w:val="99"/>
+    <w:semiHidden/>
+    <w:rsid w:val="000B7BAA"/>
+    <w:rPr>
+      <w:rFonts w:ascii="Courier New" w:eastAsia="Times New Roman" w:hAnsi="Courier New" w:cs="Courier New"/>
+      <w:sz w:val="20"/>
+      <w:szCs w:val="20"/>
+      <w:lang w:bidi="he-IL"/>
+    </w:rPr>
+  </w:style>
+  <w:style w:type="character" w:customStyle="1" w:styleId="sd">
+    <w:name w:val="sd"/>
+    <w:basedOn w:val="DefaultParagraphFont"/>
+    <w:rsid w:val="000B7BAA"/>
   </w:style>
 </w:styles>
 </file>

</xml_diff>